<commit_message>
funcionando a busca de uma pessoa e gerando docx a partir do template
</commit_message>
<xml_diff>
--- a/src/main/resources/templatexDocReport.docx
+++ b/src/main/resources/templatexDocReport.docx
@@ -29,8 +29,19 @@
           <w:sz w:val="30"/>
           <w:szCs w:val="30"/>
         </w:rPr>
-        <w:t xml:space="preserve"> F9 para criar o mergeField</w:t>
-      </w:r>
+        <w:t xml:space="preserve"> F9 para criar o </w:t>
+      </w:r>
+      <w:proofErr w:type="spellStart"/>
+      <w:r>
+        <w:rPr>
+          <w:rFonts w:ascii="Arial" w:hAnsi="Arial" w:cs="Arial"/>
+          <w:color w:val="FF0000"/>
+          <w:sz w:val="30"/>
+          <w:szCs w:val="30"/>
+        </w:rPr>
+        <w:t>mergeField</w:t>
+      </w:r>
+      <w:proofErr w:type="spellEnd"/>
     </w:p>
     <w:p>
       <w:pPr>
@@ -41,17 +52,15 @@
           <w:szCs w:val="30"/>
         </w:rPr>
       </w:pPr>
-      <w:proofErr w:type="spellStart"/>
-      <w:r>
-        <w:rPr>
-          <w:rFonts w:ascii="Arial" w:hAnsi="Arial" w:cs="Arial"/>
-          <w:color w:val="FF0000"/>
-          <w:sz w:val="30"/>
-          <w:szCs w:val="30"/>
-        </w:rPr>
-        <w:t>My</w:t>
-      </w:r>
-      <w:proofErr w:type="spellEnd"/>
+      <w:r>
+        <w:rPr>
+          <w:rFonts w:ascii="Arial" w:hAnsi="Arial" w:cs="Arial"/>
+          <w:color w:val="FF0000"/>
+          <w:sz w:val="30"/>
+          <w:szCs w:val="30"/>
+        </w:rPr>
+        <w:t>Nome</w:t>
+      </w:r>
       <w:r>
         <w:rPr>
           <w:rFonts w:ascii="Arial" w:hAnsi="Arial" w:cs="Arial"/>
@@ -61,17 +70,15 @@
         </w:rPr>
         <w:t xml:space="preserve"> </w:t>
       </w:r>
-      <w:proofErr w:type="spellStart"/>
-      <w:r>
-        <w:rPr>
-          <w:rFonts w:ascii="Arial" w:hAnsi="Arial" w:cs="Arial"/>
-          <w:color w:val="FF0000"/>
-          <w:sz w:val="30"/>
-          <w:szCs w:val="30"/>
-        </w:rPr>
-        <w:t>name</w:t>
-      </w:r>
-      <w:proofErr w:type="spellEnd"/>
+      <w:r>
+        <w:rPr>
+          <w:rFonts w:ascii="Arial" w:hAnsi="Arial" w:cs="Arial"/>
+          <w:color w:val="FF0000"/>
+          <w:sz w:val="30"/>
+          <w:szCs w:val="30"/>
+        </w:rPr>
+        <w:t>=</w:t>
+      </w:r>
       <w:r>
         <w:rPr>
           <w:rFonts w:ascii="Arial" w:hAnsi="Arial" w:cs="Arial"/>
@@ -81,26 +88,6 @@
         </w:rPr>
         <w:t xml:space="preserve"> </w:t>
       </w:r>
-      <w:proofErr w:type="spellStart"/>
-      <w:r>
-        <w:rPr>
-          <w:rFonts w:ascii="Arial" w:hAnsi="Arial" w:cs="Arial"/>
-          <w:color w:val="FF0000"/>
-          <w:sz w:val="30"/>
-          <w:szCs w:val="30"/>
-        </w:rPr>
-        <w:t>is</w:t>
-      </w:r>
-      <w:proofErr w:type="spellEnd"/>
-      <w:r>
-        <w:rPr>
-          <w:rFonts w:ascii="Arial" w:hAnsi="Arial" w:cs="Arial"/>
-          <w:color w:val="FF0000"/>
-          <w:sz w:val="30"/>
-          <w:szCs w:val="30"/>
-        </w:rPr>
-        <w:t xml:space="preserve"> </w:t>
-      </w:r>
       <w:r>
         <w:rPr>
           <w:rFonts w:ascii="Arial" w:hAnsi="Arial" w:cs="Arial"/>
@@ -146,170 +133,6 @@
           <w:szCs w:val="30"/>
         </w:rPr>
         <w:fldChar w:fldCharType="end"/>
-      </w:r>
-      <w:r>
-        <w:rPr>
-          <w:rFonts w:ascii="Arial" w:hAnsi="Arial" w:cs="Arial"/>
-          <w:color w:val="FF0000"/>
-          <w:sz w:val="30"/>
-          <w:szCs w:val="30"/>
-        </w:rPr>
-        <w:t xml:space="preserve"> </w:t>
-      </w:r>
-      <w:proofErr w:type="spellStart"/>
-      <w:r>
-        <w:rPr>
-          <w:rFonts w:ascii="Arial" w:hAnsi="Arial" w:cs="Arial"/>
-          <w:color w:val="FF0000"/>
-          <w:sz w:val="30"/>
-          <w:szCs w:val="30"/>
-        </w:rPr>
-        <w:t>and</w:t>
-      </w:r>
-      <w:proofErr w:type="spellEnd"/>
-      <w:r>
-        <w:rPr>
-          <w:rFonts w:ascii="Arial" w:hAnsi="Arial" w:cs="Arial"/>
-          <w:color w:val="FF0000"/>
-          <w:sz w:val="30"/>
-          <w:szCs w:val="30"/>
-        </w:rPr>
-        <w:t xml:space="preserve"> </w:t>
-      </w:r>
-      <w:proofErr w:type="spellStart"/>
-      <w:r>
-        <w:rPr>
-          <w:rFonts w:ascii="Arial" w:hAnsi="Arial" w:cs="Arial"/>
-          <w:color w:val="FF0000"/>
-          <w:sz w:val="30"/>
-          <w:szCs w:val="30"/>
-        </w:rPr>
-        <w:t>I’m</w:t>
-      </w:r>
-      <w:proofErr w:type="spellEnd"/>
-      <w:r>
-        <w:rPr>
-          <w:rFonts w:ascii="Arial" w:hAnsi="Arial" w:cs="Arial"/>
-          <w:color w:val="FF0000"/>
-          <w:sz w:val="30"/>
-          <w:szCs w:val="30"/>
-        </w:rPr>
-        <w:t xml:space="preserve"> </w:t>
-      </w:r>
-      <w:proofErr w:type="spellStart"/>
-      <w:r>
-        <w:rPr>
-          <w:rFonts w:ascii="Arial" w:hAnsi="Arial" w:cs="Arial"/>
-          <w:color w:val="FF0000"/>
-          <w:sz w:val="30"/>
-          <w:szCs w:val="30"/>
-        </w:rPr>
-        <w:t>the</w:t>
-      </w:r>
-      <w:proofErr w:type="spellEnd"/>
-      <w:r>
-        <w:rPr>
-          <w:rFonts w:ascii="Arial" w:hAnsi="Arial" w:cs="Arial"/>
-          <w:color w:val="FF0000"/>
-          <w:sz w:val="30"/>
-          <w:szCs w:val="30"/>
-        </w:rPr>
-        <w:t xml:space="preserve"> </w:t>
-      </w:r>
-      <w:r>
-        <w:rPr>
-          <w:rFonts w:ascii="Arial" w:hAnsi="Arial" w:cs="Arial"/>
-          <w:color w:val="FF0000"/>
-          <w:sz w:val="30"/>
-          <w:szCs w:val="30"/>
-        </w:rPr>
-        <w:fldChar w:fldCharType="begin"/>
-      </w:r>
-      <w:r>
-        <w:rPr>
-          <w:rFonts w:ascii="Arial" w:hAnsi="Arial" w:cs="Arial"/>
-          <w:color w:val="FF0000"/>
-          <w:sz w:val="30"/>
-          <w:szCs w:val="30"/>
-        </w:rPr>
-        <w:instrText xml:space="preserve"> MERGEFIELD  $quality </w:instrText>
-      </w:r>
-      <w:r>
-        <w:rPr>
-          <w:rFonts w:ascii="Arial" w:hAnsi="Arial" w:cs="Arial"/>
-          <w:color w:val="FF0000"/>
-          <w:sz w:val="30"/>
-          <w:szCs w:val="30"/>
-        </w:rPr>
-        <w:fldChar w:fldCharType="separate"/>
-      </w:r>
-      <w:r>
-        <w:rPr>
-          <w:rFonts w:ascii="Arial" w:hAnsi="Arial" w:cs="Arial"/>
-          <w:noProof/>
-          <w:color w:val="FF0000"/>
-          <w:sz w:val="30"/>
-          <w:szCs w:val="30"/>
-        </w:rPr>
-        <w:t>«$quality»</w:t>
-      </w:r>
-      <w:r>
-        <w:rPr>
-          <w:rFonts w:ascii="Arial" w:hAnsi="Arial" w:cs="Arial"/>
-          <w:color w:val="FF0000"/>
-          <w:sz w:val="30"/>
-          <w:szCs w:val="30"/>
-        </w:rPr>
-        <w:fldChar w:fldCharType="end"/>
-      </w:r>
-      <w:r>
-        <w:rPr>
-          <w:rFonts w:ascii="Arial" w:hAnsi="Arial" w:cs="Arial"/>
-          <w:color w:val="FF0000"/>
-          <w:sz w:val="30"/>
-          <w:szCs w:val="30"/>
-        </w:rPr>
-        <w:t xml:space="preserve"> </w:t>
-      </w:r>
-      <w:proofErr w:type="spellStart"/>
-      <w:r>
-        <w:rPr>
-          <w:rFonts w:ascii="Arial" w:hAnsi="Arial" w:cs="Arial"/>
-          <w:color w:val="FF0000"/>
-          <w:sz w:val="30"/>
-          <w:szCs w:val="30"/>
-        </w:rPr>
-        <w:t>man</w:t>
-      </w:r>
-      <w:proofErr w:type="spellEnd"/>
-      <w:r>
-        <w:rPr>
-          <w:rFonts w:ascii="Arial" w:hAnsi="Arial" w:cs="Arial"/>
-          <w:color w:val="FF0000"/>
-          <w:sz w:val="30"/>
-          <w:szCs w:val="30"/>
-        </w:rPr>
-        <w:t xml:space="preserve"> </w:t>
-      </w:r>
-      <w:proofErr w:type="spellStart"/>
-      <w:r>
-        <w:rPr>
-          <w:rFonts w:ascii="Arial" w:hAnsi="Arial" w:cs="Arial"/>
-          <w:color w:val="FF0000"/>
-          <w:sz w:val="30"/>
-          <w:szCs w:val="30"/>
-        </w:rPr>
-        <w:t>alive</w:t>
-      </w:r>
-      <w:proofErr w:type="spellEnd"/>
-      <w:r>
-        <w:rPr>
-          <w:rFonts w:ascii="Arial" w:hAnsi="Arial" w:cs="Arial"/>
-          <w:color w:val="FF0000"/>
-          <w:sz w:val="30"/>
-          <w:szCs w:val="30"/>
-        </w:rPr>
-        <w:t>.</w:t>
       </w:r>
     </w:p>
     <w:p>
@@ -328,34 +151,7 @@
           <w:sz w:val="30"/>
           <w:szCs w:val="30"/>
         </w:rPr>
-        <w:t>Nome</w:t>
-      </w:r>
-      <w:r>
-        <w:rPr>
-          <w:rFonts w:ascii="Arial" w:hAnsi="Arial" w:cs="Arial"/>
-          <w:color w:val="FF0000"/>
-          <w:sz w:val="30"/>
-          <w:szCs w:val="30"/>
-        </w:rPr>
-        <w:t xml:space="preserve"> </w:t>
-      </w:r>
-      <w:r>
-        <w:rPr>
-          <w:rFonts w:ascii="Arial" w:hAnsi="Arial" w:cs="Arial"/>
-          <w:color w:val="FF0000"/>
-          <w:sz w:val="30"/>
-          <w:szCs w:val="30"/>
-        </w:rPr>
-        <w:t>=</w:t>
-      </w:r>
-      <w:r>
-        <w:rPr>
-          <w:rFonts w:ascii="Arial" w:hAnsi="Arial" w:cs="Arial"/>
-          <w:color w:val="FF0000"/>
-          <w:sz w:val="30"/>
-          <w:szCs w:val="30"/>
-        </w:rPr>
-        <w:t xml:space="preserve"> </w:t>
+        <w:t xml:space="preserve">Sobrenome = </w:t>
       </w:r>
       <w:r>
         <w:rPr>
@@ -373,7 +169,7 @@
           <w:sz w:val="30"/>
           <w:szCs w:val="30"/>
         </w:rPr>
-        <w:instrText xml:space="preserve"> MERGEFIELD  nome </w:instrText>
+        <w:instrText xml:space="preserve"> MERGEFIELD  $sobrenome  \* MERGEFORMAT </w:instrText>
       </w:r>
       <w:r>
         <w:rPr>
@@ -392,7 +188,7 @@
           <w:sz w:val="30"/>
           <w:szCs w:val="30"/>
         </w:rPr>
-        <w:t>«nome»</w:t>
+        <w:t>«$sobrenome»</w:t>
       </w:r>
       <w:r>
         <w:rPr>
@@ -420,7 +216,7 @@
           <w:sz w:val="30"/>
           <w:szCs w:val="30"/>
         </w:rPr>
-        <w:t xml:space="preserve">Sobrenome = </w:t>
+        <w:t xml:space="preserve">CPF = </w:t>
       </w:r>
       <w:r>
         <w:rPr>
@@ -438,7 +234,7 @@
           <w:sz w:val="30"/>
           <w:szCs w:val="30"/>
         </w:rPr>
-        <w:instrText xml:space="preserve"> MERGEFIELD  sobrenome  \* MERGEFORMAT </w:instrText>
+        <w:instrText xml:space="preserve"> MERGEFIELD  $cpf  \* MERGEFORMAT </w:instrText>
       </w:r>
       <w:r>
         <w:rPr>
@@ -457,7 +253,7 @@
           <w:sz w:val="30"/>
           <w:szCs w:val="30"/>
         </w:rPr>
-        <w:t>«sobrenome»</w:t>
+        <w:t>«$cpf»</w:t>
       </w:r>
       <w:r>
         <w:rPr>
@@ -485,7 +281,7 @@
           <w:sz w:val="30"/>
           <w:szCs w:val="30"/>
         </w:rPr>
-        <w:t xml:space="preserve">CPF = </w:t>
+        <w:t xml:space="preserve">Idade = </w:t>
       </w:r>
       <w:r>
         <w:rPr>
@@ -503,7 +299,7 @@
           <w:sz w:val="30"/>
           <w:szCs w:val="30"/>
         </w:rPr>
-        <w:instrText xml:space="preserve"> MERGEFIELD  cpf  \* MERGEFORMAT </w:instrText>
+        <w:instrText xml:space="preserve"> MERGEFIELD  $idade  \* MERGEFORMAT </w:instrText>
       </w:r>
       <w:r>
         <w:rPr>
@@ -522,7 +318,7 @@
           <w:sz w:val="30"/>
           <w:szCs w:val="30"/>
         </w:rPr>
-        <w:t>«cpf»</w:t>
+        <w:t>«$idade»</w:t>
       </w:r>
       <w:r>
         <w:rPr>
@@ -541,6 +337,7 @@
           <w:color w:val="FF0000"/>
           <w:sz w:val="30"/>
           <w:szCs w:val="30"/>
+          <w:u w:val="single"/>
         </w:rPr>
       </w:pPr>
       <w:r>
@@ -550,7 +347,7 @@
           <w:sz w:val="30"/>
           <w:szCs w:val="30"/>
         </w:rPr>
-        <w:t xml:space="preserve">Idade = </w:t>
+        <w:t xml:space="preserve">Nascimento = </w:t>
       </w:r>
       <w:r>
         <w:rPr>
@@ -568,7 +365,7 @@
           <w:sz w:val="30"/>
           <w:szCs w:val="30"/>
         </w:rPr>
-        <w:instrText xml:space="preserve"> MERGEFIELD  idade  \* MERGEFORMAT </w:instrText>
+        <w:instrText xml:space="preserve"> MERGEFIELD  $nascimento  \* MERGEFORMAT </w:instrText>
       </w:r>
       <w:r>
         <w:rPr>
@@ -587,73 +384,7 @@
           <w:sz w:val="30"/>
           <w:szCs w:val="30"/>
         </w:rPr>
-        <w:t>«idade»</w:t>
-      </w:r>
-      <w:r>
-        <w:rPr>
-          <w:rFonts w:ascii="Arial" w:hAnsi="Arial" w:cs="Arial"/>
-          <w:color w:val="FF0000"/>
-          <w:sz w:val="30"/>
-          <w:szCs w:val="30"/>
-        </w:rPr>
-        <w:fldChar w:fldCharType="end"/>
-      </w:r>
-    </w:p>
-    <w:p>
-      <w:pPr>
-        <w:rPr>
-          <w:rFonts w:ascii="Arial" w:hAnsi="Arial" w:cs="Arial"/>
-          <w:color w:val="FF0000"/>
-          <w:sz w:val="30"/>
-          <w:szCs w:val="30"/>
-          <w:u w:val="single"/>
-        </w:rPr>
-      </w:pPr>
-      <w:r>
-        <w:rPr>
-          <w:rFonts w:ascii="Arial" w:hAnsi="Arial" w:cs="Arial"/>
-          <w:color w:val="FF0000"/>
-          <w:sz w:val="30"/>
-          <w:szCs w:val="30"/>
-        </w:rPr>
-        <w:t xml:space="preserve">Nascimento = </w:t>
-      </w:r>
-      <w:r>
-        <w:rPr>
-          <w:rFonts w:ascii="Arial" w:hAnsi="Arial" w:cs="Arial"/>
-          <w:color w:val="FF0000"/>
-          <w:sz w:val="30"/>
-          <w:szCs w:val="30"/>
-        </w:rPr>
-        <w:fldChar w:fldCharType="begin"/>
-      </w:r>
-      <w:r>
-        <w:rPr>
-          <w:rFonts w:ascii="Arial" w:hAnsi="Arial" w:cs="Arial"/>
-          <w:color w:val="FF0000"/>
-          <w:sz w:val="30"/>
-          <w:szCs w:val="30"/>
-        </w:rPr>
-        <w:instrText xml:space="preserve"> MERGEFIELD  nascimento  \* MERGEFORMAT </w:instrText>
-      </w:r>
-      <w:r>
-        <w:rPr>
-          <w:rFonts w:ascii="Arial" w:hAnsi="Arial" w:cs="Arial"/>
-          <w:color w:val="FF0000"/>
-          <w:sz w:val="30"/>
-          <w:szCs w:val="30"/>
-        </w:rPr>
-        <w:fldChar w:fldCharType="separate"/>
-      </w:r>
-      <w:r>
-        <w:rPr>
-          <w:rFonts w:ascii="Arial" w:hAnsi="Arial" w:cs="Arial"/>
-          <w:noProof/>
-          <w:color w:val="FF0000"/>
-          <w:sz w:val="30"/>
-          <w:szCs w:val="30"/>
-        </w:rPr>
-        <w:t>«nascimento»</w:t>
+        <w:t>«$nascimento»</w:t>
       </w:r>
       <w:r>
         <w:rPr>

</xml_diff>